<commit_message>
220901 spring boot 시작
</commit_message>
<xml_diff>
--- a/my_code/04_spring/02. 세미프로젝트 기획안_team4.docx
+++ b/my_code/04_spring/02. 세미프로젝트 기획안_team4.docx
@@ -2106,11 +2106,83 @@
             </w:pPr>
             <w:r>
               <w:rPr>
-                <w:rFonts w:asciiTheme="minorHAnsi" w:eastAsiaTheme="minorHAnsi" w:hAnsiTheme="minorHAnsi"/>
-                <w:sz w:val="20"/>
-                <w:szCs w:val="20"/>
-              </w:rPr>
-              <w:t>가장 많이 주문된 상품 몇개를 리스트로 보여줄 수 있어야한다. 4~5개</w:t>
+                <w:rFonts w:asciiTheme="minorHAnsi" w:eastAsiaTheme="minorHAnsi" w:hAnsiTheme="minorHAnsi" w:hint="eastAsia"/>
+                <w:sz w:val="20"/>
+                <w:szCs w:val="20"/>
+              </w:rPr>
+              <w:t>메인</w:t>
+            </w:r>
+            <w:r>
+              <w:rPr>
+                <w:rFonts w:asciiTheme="minorHAnsi" w:eastAsiaTheme="minorHAnsi" w:hAnsiTheme="minorHAnsi" w:hint="eastAsia"/>
+                <w:sz w:val="20"/>
+                <w:szCs w:val="20"/>
+              </w:rPr>
+              <w:t xml:space="preserve"> </w:t>
+            </w:r>
+            <w:r>
+              <w:rPr>
+                <w:rFonts w:asciiTheme="minorHAnsi" w:eastAsiaTheme="minorHAnsi" w:hAnsiTheme="minorHAnsi" w:hint="eastAsia"/>
+                <w:sz w:val="20"/>
+                <w:szCs w:val="20"/>
+              </w:rPr>
+              <w:t>페이지</w:t>
+            </w:r>
+            <w:r>
+              <w:rPr>
+                <w:rFonts w:asciiTheme="minorHAnsi" w:eastAsiaTheme="minorHAnsi" w:hAnsiTheme="minorHAnsi" w:hint="eastAsia"/>
+                <w:sz w:val="20"/>
+                <w:szCs w:val="20"/>
+              </w:rPr>
+              <w:t>에서</w:t>
+            </w:r>
+            <w:r>
+              <w:rPr>
+                <w:rFonts w:asciiTheme="minorHAnsi" w:eastAsiaTheme="minorHAnsi" w:hAnsiTheme="minorHAnsi" w:hint="eastAsia"/>
+                <w:sz w:val="20"/>
+                <w:szCs w:val="20"/>
+              </w:rPr>
+              <w:t xml:space="preserve"> </w:t>
+            </w:r>
+            <w:r>
+              <w:rPr>
+                <w:rFonts w:asciiTheme="minorHAnsi" w:eastAsiaTheme="minorHAnsi" w:hAnsiTheme="minorHAnsi" w:hint="eastAsia"/>
+                <w:sz w:val="20"/>
+                <w:szCs w:val="20"/>
+              </w:rPr>
+              <w:t>역대 가장</w:t>
+            </w:r>
+            <w:r>
+              <w:rPr>
+                <w:rFonts w:asciiTheme="minorHAnsi" w:eastAsiaTheme="minorHAnsi" w:hAnsiTheme="minorHAnsi"/>
+                <w:sz w:val="20"/>
+                <w:szCs w:val="20"/>
+              </w:rPr>
+              <w:t xml:space="preserve"> 많이 주문된 상품 </w:t>
+            </w:r>
+            <w:r>
+              <w:rPr>
+                <w:rFonts w:asciiTheme="minorHAnsi" w:eastAsiaTheme="minorHAnsi" w:hAnsiTheme="minorHAnsi" w:hint="eastAsia"/>
+                <w:sz w:val="20"/>
+                <w:szCs w:val="20"/>
+              </w:rPr>
+              <w:t>1</w:t>
+            </w:r>
+            <w:r>
+              <w:rPr>
+                <w:rFonts w:asciiTheme="minorHAnsi" w:eastAsiaTheme="minorHAnsi" w:hAnsiTheme="minorHAnsi"/>
+                <w:sz w:val="20"/>
+                <w:szCs w:val="20"/>
+              </w:rPr>
+              <w:t>2</w:t>
+            </w:r>
+            <w:r>
+              <w:rPr>
+                <w:rFonts w:asciiTheme="minorHAnsi" w:eastAsiaTheme="minorHAnsi" w:hAnsiTheme="minorHAnsi" w:hint="eastAsia"/>
+                <w:sz w:val="20"/>
+                <w:szCs w:val="20"/>
+              </w:rPr>
+              <w:t>개를 메인 배너에 보인다.</w:t>
             </w:r>
           </w:p>
           <w:p>
@@ -2129,15 +2201,87 @@
             </w:pPr>
             <w:r>
               <w:rPr>
-                <w:rFonts w:asciiTheme="minorHAnsi" w:eastAsiaTheme="minorHAnsi" w:hAnsiTheme="minorHAnsi"/>
-                <w:sz w:val="20"/>
-                <w:szCs w:val="20"/>
-              </w:rPr>
-              <w:t xml:space="preserve">order 과 </w:t>
+                <w:rFonts w:asciiTheme="minorHAnsi" w:eastAsiaTheme="minorHAnsi" w:hAnsiTheme="minorHAnsi" w:hint="eastAsia"/>
+                <w:sz w:val="20"/>
+                <w:szCs w:val="20"/>
+              </w:rPr>
+              <w:t xml:space="preserve">메인 페이지에서 각 카테고리 별로 가장 많이 주문된 상품 </w:t>
+            </w:r>
+            <w:r>
+              <w:rPr>
+                <w:rFonts w:asciiTheme="minorHAnsi" w:eastAsiaTheme="minorHAnsi" w:hAnsiTheme="minorHAnsi"/>
+                <w:sz w:val="20"/>
+                <w:szCs w:val="20"/>
+              </w:rPr>
+              <w:t>8</w:t>
+            </w:r>
+            <w:r>
+              <w:rPr>
+                <w:rFonts w:asciiTheme="minorHAnsi" w:eastAsiaTheme="minorHAnsi" w:hAnsiTheme="minorHAnsi" w:hint="eastAsia"/>
+                <w:sz w:val="20"/>
+                <w:szCs w:val="20"/>
+              </w:rPr>
+              <w:t>개를 보인다.</w:t>
+            </w:r>
+          </w:p>
+          <w:p>
+            <w:pPr>
+              <w:numPr>
+                <w:ilvl w:val="1"/>
+                <w:numId w:val="22"/>
+              </w:numPr>
+              <w:spacing w:before="100" w:beforeAutospacing="1" w:after="100" w:afterAutospacing="1"/>
+              <w:cnfStyle w:val="000000100000" w:firstRow="0" w:lastRow="0" w:firstColumn="0" w:lastColumn="0" w:oddVBand="0" w:evenVBand="0" w:oddHBand="1" w:evenHBand="0" w:firstRowFirstColumn="0" w:firstRowLastColumn="0" w:lastRowFirstColumn="0" w:lastRowLastColumn="0"/>
+              <w:rPr>
+                <w:rFonts w:asciiTheme="minorHAnsi" w:eastAsiaTheme="minorHAnsi" w:hAnsiTheme="minorHAnsi"/>
+                <w:sz w:val="20"/>
+                <w:szCs w:val="20"/>
+              </w:rPr>
+            </w:pPr>
+            <w:r>
+              <w:rPr>
+                <w:rFonts w:asciiTheme="minorHAnsi" w:eastAsiaTheme="minorHAnsi" w:hAnsiTheme="minorHAnsi" w:hint="eastAsia"/>
+                <w:sz w:val="20"/>
+                <w:szCs w:val="20"/>
+              </w:rPr>
+              <w:t xml:space="preserve">메인 페이지에 보이는 상품은 버튼을 통해 </w:t>
             </w:r>
             <w:proofErr w:type="spellStart"/>
             <w:r>
               <w:rPr>
+                <w:rFonts w:asciiTheme="minorHAnsi" w:eastAsiaTheme="minorHAnsi" w:hAnsiTheme="minorHAnsi" w:hint="eastAsia"/>
+                <w:sz w:val="20"/>
+                <w:szCs w:val="20"/>
+              </w:rPr>
+              <w:t>페이징</w:t>
+            </w:r>
+            <w:proofErr w:type="spellEnd"/>
+            <w:r>
+              <w:rPr>
+                <w:rFonts w:asciiTheme="minorHAnsi" w:eastAsiaTheme="minorHAnsi" w:hAnsiTheme="minorHAnsi" w:hint="eastAsia"/>
+                <w:sz w:val="20"/>
+                <w:szCs w:val="20"/>
+              </w:rPr>
+              <w:t xml:space="preserve"> 처리 되어야한다.</w:t>
+            </w:r>
+          </w:p>
+          <w:p>
+            <w:pPr>
+              <w:numPr>
+                <w:ilvl w:val="1"/>
+                <w:numId w:val="22"/>
+              </w:numPr>
+              <w:spacing w:before="100" w:beforeAutospacing="1" w:after="100" w:afterAutospacing="1"/>
+              <w:cnfStyle w:val="000000100000" w:firstRow="0" w:lastRow="0" w:firstColumn="0" w:lastColumn="0" w:oddVBand="0" w:evenVBand="0" w:oddHBand="1" w:evenHBand="0" w:firstRowFirstColumn="0" w:firstRowLastColumn="0" w:lastRowFirstColumn="0" w:lastRowLastColumn="0"/>
+              <w:rPr>
+                <w:rFonts w:asciiTheme="minorHAnsi" w:eastAsiaTheme="minorHAnsi" w:hAnsiTheme="minorHAnsi"/>
+                <w:sz w:val="20"/>
+                <w:szCs w:val="20"/>
+              </w:rPr>
+            </w:pPr>
+            <w:proofErr w:type="spellStart"/>
+            <w:r>
+              <w:rPr>
                 <w:rFonts w:asciiTheme="minorHAnsi" w:eastAsiaTheme="minorHAnsi" w:hAnsiTheme="minorHAnsi"/>
                 <w:sz w:val="20"/>
                 <w:szCs w:val="20"/>
@@ -2153,16 +2297,14 @@
               </w:rPr>
               <w:t xml:space="preserve"> </w:t>
             </w:r>
-            <w:proofErr w:type="spellStart"/>
-            <w:r>
-              <w:rPr>
-                <w:rFonts w:asciiTheme="minorHAnsi" w:eastAsiaTheme="minorHAnsi" w:hAnsiTheme="minorHAnsi"/>
-                <w:sz w:val="20"/>
-                <w:szCs w:val="20"/>
-              </w:rPr>
-              <w:t>를</w:t>
-            </w:r>
-            <w:proofErr w:type="spellEnd"/>
+            <w:r>
+              <w:rPr>
+                <w:rFonts w:asciiTheme="minorHAnsi" w:eastAsiaTheme="minorHAnsi" w:hAnsiTheme="minorHAnsi" w:hint="eastAsia"/>
+                <w:sz w:val="20"/>
+                <w:szCs w:val="20"/>
+              </w:rPr>
+              <w:t>테이블을</w:t>
+            </w:r>
             <w:r>
               <w:rPr>
                 <w:rFonts w:asciiTheme="minorHAnsi" w:eastAsiaTheme="minorHAnsi" w:hAnsiTheme="minorHAnsi"/>
@@ -2915,6 +3057,7 @@
                 <w:sz w:val="20"/>
                 <w:szCs w:val="20"/>
               </w:rPr>
+              <w:lastRenderedPageBreak/>
               <w:t>(</w:t>
             </w:r>
             <w:r>
@@ -3000,7 +3143,6 @@
                 <w:sz w:val="20"/>
                 <w:szCs w:val="20"/>
               </w:rPr>
-              <w:lastRenderedPageBreak/>
               <w:t xml:space="preserve">orders테이블과 </w:t>
             </w:r>
             <w:proofErr w:type="spellStart"/>
@@ -3547,6 +3689,88 @@
                 <w:szCs w:val="20"/>
               </w:rPr>
               <w:t>tomcat-9.0.65</w:t>
+            </w:r>
+          </w:p>
+          <w:p>
+            <w:pPr>
+              <w:pStyle w:val="a7"/>
+              <w:numPr>
+                <w:ilvl w:val="0"/>
+                <w:numId w:val="12"/>
+              </w:numPr>
+              <w:ind w:leftChars="0"/>
+              <w:cnfStyle w:val="000000000000" w:firstRow="0" w:lastRow="0" w:firstColumn="0" w:lastColumn="0" w:oddVBand="0" w:evenVBand="0" w:oddHBand="0" w:evenHBand="0" w:firstRowFirstColumn="0" w:firstRowLastColumn="0" w:lastRowFirstColumn="0" w:lastRowLastColumn="0"/>
+              <w:rPr>
+                <w:rFonts w:asciiTheme="minorHAnsi" w:eastAsiaTheme="minorHAnsi" w:hAnsiTheme="minorHAnsi"/>
+                <w:sz w:val="20"/>
+                <w:szCs w:val="20"/>
+              </w:rPr>
+            </w:pPr>
+            <w:r>
+              <w:rPr>
+                <w:rFonts w:asciiTheme="minorHAnsi" w:eastAsiaTheme="minorHAnsi" w:hAnsiTheme="minorHAnsi" w:hint="eastAsia"/>
+                <w:sz w:val="20"/>
+                <w:szCs w:val="20"/>
+              </w:rPr>
+              <w:t>c</w:t>
+            </w:r>
+            <w:r>
+              <w:rPr>
+                <w:rFonts w:asciiTheme="minorHAnsi" w:eastAsiaTheme="minorHAnsi" w:hAnsiTheme="minorHAnsi"/>
+                <w:sz w:val="20"/>
+                <w:szCs w:val="20"/>
+              </w:rPr>
+              <w:t xml:space="preserve">hrome </w:t>
+            </w:r>
+            <w:r>
+              <w:rPr>
+                <w:rFonts w:asciiTheme="minorHAnsi" w:eastAsiaTheme="minorHAnsi" w:hAnsiTheme="minorHAnsi" w:hint="eastAsia"/>
+                <w:sz w:val="20"/>
+                <w:szCs w:val="20"/>
+              </w:rPr>
+              <w:t>웹 브라우저</w:t>
+            </w:r>
+          </w:p>
+          <w:p>
+            <w:pPr>
+              <w:pStyle w:val="a7"/>
+              <w:numPr>
+                <w:ilvl w:val="0"/>
+                <w:numId w:val="12"/>
+              </w:numPr>
+              <w:ind w:leftChars="0"/>
+              <w:cnfStyle w:val="000000000000" w:firstRow="0" w:lastRow="0" w:firstColumn="0" w:lastColumn="0" w:oddVBand="0" w:evenVBand="0" w:oddHBand="0" w:evenHBand="0" w:firstRowFirstColumn="0" w:firstRowLastColumn="0" w:lastRowFirstColumn="0" w:lastRowLastColumn="0"/>
+              <w:rPr>
+                <w:rFonts w:asciiTheme="minorHAnsi" w:eastAsiaTheme="minorHAnsi" w:hAnsiTheme="minorHAnsi"/>
+                <w:sz w:val="20"/>
+                <w:szCs w:val="20"/>
+              </w:rPr>
+            </w:pPr>
+            <w:proofErr w:type="spellStart"/>
+            <w:r>
+              <w:rPr>
+                <w:rFonts w:asciiTheme="minorHAnsi" w:eastAsiaTheme="minorHAnsi" w:hAnsiTheme="minorHAnsi"/>
+                <w:sz w:val="20"/>
+                <w:szCs w:val="20"/>
+              </w:rPr>
+              <w:t>jdk</w:t>
+            </w:r>
+            <w:proofErr w:type="spellEnd"/>
+            <w:r>
+              <w:rPr>
+                <w:rFonts w:asciiTheme="minorHAnsi" w:eastAsiaTheme="minorHAnsi" w:hAnsiTheme="minorHAnsi"/>
+                <w:sz w:val="20"/>
+                <w:szCs w:val="20"/>
+              </w:rPr>
+              <w:t xml:space="preserve"> </w:t>
+            </w:r>
+            <w:r>
+              <w:rPr>
+                <w:rFonts w:asciiTheme="minorHAnsi" w:eastAsiaTheme="minorHAnsi" w:hAnsiTheme="minorHAnsi"/>
+                <w:sz w:val="20"/>
+                <w:szCs w:val="20"/>
+              </w:rPr>
+              <w:t>11.0.15.1</w:t>
             </w:r>
           </w:p>
           <w:p>

</xml_diff>